<commit_message>
Building a Game Design Document
</commit_message>
<xml_diff>
--- a/Resume Komprehensif.docx
+++ b/Resume Komprehensif.docx
@@ -1048,16 +1048,561 @@
           <w:rFonts w:ascii="Times New Roman" w:hAnsi="Times New Roman" w:cs="Times New Roman"/>
           <w:sz w:val="24"/>
         </w:rPr>
-        <w:t xml:space="preserve">Transisinya memiliki tipe </w:t>
+        <w:t>Transisinya memiliki tipe seperti apa?</w:t>
+      </w:r>
+    </w:p>
+    <w:p>
+      <w:pPr>
+        <w:ind w:left="1080"/>
+        <w:jc w:val="both"/>
+        <w:rPr>
+          <w:rFonts w:ascii="Times New Roman" w:hAnsi="Times New Roman" w:cs="Times New Roman"/>
+          <w:sz w:val="24"/>
+        </w:rPr>
+      </w:pPr>
+      <w:r>
+        <w:rPr>
+          <w:rFonts w:ascii="Times New Roman" w:hAnsi="Times New Roman" w:cs="Times New Roman"/>
+          <w:sz w:val="24"/>
+        </w:rPr>
+        <w:t>Menunjukan bagaimana Touch Controller digunakan dan mudah dimainkan walaupun bagi orang yang baru memainkan VR</w:t>
+      </w:r>
+    </w:p>
+    <w:p>
+      <w:pPr>
+        <w:ind w:left="1080"/>
+        <w:jc w:val="both"/>
+        <w:rPr>
+          <w:rFonts w:ascii="Times New Roman" w:hAnsi="Times New Roman" w:cs="Times New Roman"/>
+          <w:sz w:val="24"/>
+        </w:rPr>
+      </w:pPr>
+      <w:r>
+        <w:rPr>
+          <w:rFonts w:ascii="Times New Roman" w:hAnsi="Times New Roman" w:cs="Times New Roman"/>
+          <w:sz w:val="24"/>
+        </w:rPr>
+        <w:lastRenderedPageBreak/>
+        <w:t>Pergerakan, dalam game pergerakan adalah halpenting dalam game, walaupun system nya bagus tapi jika pergerakannya tidak seperti game sebenarnya, atau tidak layak, atau tidak ada seorangpun yang akan bermain lama. Membutuhkan pre-set option for VR Players.</w:t>
+      </w:r>
+    </w:p>
+    <w:p>
+      <w:pPr>
+        <w:pStyle w:val="ListParagraph"/>
+        <w:jc w:val="both"/>
+        <w:rPr>
+          <w:rFonts w:ascii="Times New Roman" w:hAnsi="Times New Roman" w:cs="Times New Roman"/>
+          <w:sz w:val="24"/>
+        </w:rPr>
+      </w:pPr>
+    </w:p>
+    <w:p>
+      <w:pPr>
+        <w:pStyle w:val="ListParagraph"/>
+        <w:numPr>
+          <w:ilvl w:val="0"/>
+          <w:numId w:val="2"/>
+        </w:numPr>
+        <w:jc w:val="both"/>
+        <w:rPr>
+          <w:rFonts w:ascii="Times New Roman" w:hAnsi="Times New Roman" w:cs="Times New Roman"/>
+          <w:b/>
+          <w:sz w:val="24"/>
+        </w:rPr>
+      </w:pPr>
+      <w:r>
+        <w:rPr>
+          <w:rFonts w:ascii="Times New Roman" w:hAnsi="Times New Roman" w:cs="Times New Roman"/>
+          <w:b/>
+          <w:sz w:val="24"/>
+        </w:rPr>
+        <w:t>Building a Game Design Document</w:t>
+      </w:r>
+    </w:p>
+    <w:p>
+      <w:pPr>
+        <w:pStyle w:val="ListParagraph"/>
+        <w:jc w:val="both"/>
+        <w:rPr>
+          <w:rFonts w:ascii="Times New Roman" w:hAnsi="Times New Roman" w:cs="Times New Roman"/>
+          <w:sz w:val="24"/>
+        </w:rPr>
+      </w:pPr>
+      <w:r>
+        <w:rPr>
+          <w:rFonts w:ascii="Times New Roman" w:hAnsi="Times New Roman" w:cs="Times New Roman"/>
+          <w:sz w:val="24"/>
+        </w:rPr>
+        <w:t>GDD digunakan untuk komunikasi antar development team atau publisher</w:t>
+      </w:r>
+    </w:p>
+    <w:p>
+      <w:pPr>
+        <w:pStyle w:val="ListParagraph"/>
+        <w:numPr>
+          <w:ilvl w:val="0"/>
+          <w:numId w:val="3"/>
+        </w:numPr>
+        <w:jc w:val="both"/>
+        <w:rPr>
+          <w:rFonts w:ascii="Times New Roman" w:hAnsi="Times New Roman" w:cs="Times New Roman"/>
+          <w:sz w:val="24"/>
+        </w:rPr>
+      </w:pPr>
+      <w:r>
+        <w:rPr>
+          <w:rFonts w:ascii="Times New Roman" w:hAnsi="Times New Roman" w:cs="Times New Roman"/>
+          <w:sz w:val="24"/>
+        </w:rPr>
+        <w:t>Tentang apa gamenya?</w:t>
+      </w:r>
+    </w:p>
+    <w:p>
+      <w:pPr>
+        <w:pStyle w:val="ListParagraph"/>
+        <w:numPr>
+          <w:ilvl w:val="0"/>
+          <w:numId w:val="3"/>
+        </w:numPr>
+        <w:jc w:val="both"/>
+        <w:rPr>
+          <w:rFonts w:ascii="Times New Roman" w:hAnsi="Times New Roman" w:cs="Times New Roman"/>
+          <w:sz w:val="24"/>
+        </w:rPr>
+      </w:pPr>
+      <w:r>
+        <w:rPr>
+          <w:rFonts w:ascii="Times New Roman" w:hAnsi="Times New Roman" w:cs="Times New Roman"/>
+          <w:sz w:val="24"/>
+        </w:rPr>
+        <w:t>Seperti apa dilihatnya?</w:t>
+      </w:r>
+    </w:p>
+    <w:p>
+      <w:pPr>
+        <w:pStyle w:val="ListParagraph"/>
+        <w:numPr>
+          <w:ilvl w:val="0"/>
+          <w:numId w:val="3"/>
+        </w:numPr>
+        <w:jc w:val="both"/>
+        <w:rPr>
+          <w:rFonts w:ascii="Times New Roman" w:hAnsi="Times New Roman" w:cs="Times New Roman"/>
+          <w:sz w:val="24"/>
+        </w:rPr>
+      </w:pPr>
+      <w:r>
+        <w:rPr>
+          <w:rFonts w:ascii="Times New Roman" w:hAnsi="Times New Roman" w:cs="Times New Roman"/>
+          <w:sz w:val="24"/>
+        </w:rPr>
+        <w:t>Bagaimana rasanya?</w:t>
+      </w:r>
+    </w:p>
+    <w:p>
+      <w:pPr>
+        <w:pStyle w:val="ListParagraph"/>
+        <w:numPr>
+          <w:ilvl w:val="0"/>
+          <w:numId w:val="3"/>
+        </w:numPr>
+        <w:jc w:val="both"/>
+        <w:rPr>
+          <w:rFonts w:ascii="Times New Roman" w:hAnsi="Times New Roman" w:cs="Times New Roman"/>
+          <w:sz w:val="24"/>
+        </w:rPr>
+      </w:pPr>
+      <w:r>
+        <w:rPr>
+          <w:rFonts w:ascii="Times New Roman" w:hAnsi="Times New Roman" w:cs="Times New Roman"/>
+          <w:sz w:val="24"/>
+        </w:rPr>
+        <w:t>Bagaimana dengan interaksi pengguna dengan game?</w:t>
+      </w:r>
+    </w:p>
+    <w:p>
+      <w:pPr>
+        <w:ind w:left="720"/>
+        <w:jc w:val="both"/>
+        <w:rPr>
+          <w:rFonts w:ascii="Times New Roman" w:hAnsi="Times New Roman" w:cs="Times New Roman"/>
+          <w:sz w:val="24"/>
+        </w:rPr>
+      </w:pPr>
+      <w:r>
+        <w:rPr>
+          <w:rFonts w:ascii="Times New Roman" w:hAnsi="Times New Roman" w:cs="Times New Roman"/>
+          <w:sz w:val="24"/>
+        </w:rPr>
+        <w:t>GDD meliputi :</w:t>
+      </w:r>
+    </w:p>
+    <w:p>
+      <w:pPr>
+        <w:pStyle w:val="ListParagraph"/>
+        <w:numPr>
+          <w:ilvl w:val="0"/>
+          <w:numId w:val="3"/>
+        </w:numPr>
+        <w:jc w:val="both"/>
+        <w:rPr>
+          <w:rFonts w:ascii="Times New Roman" w:hAnsi="Times New Roman" w:cs="Times New Roman"/>
+          <w:sz w:val="24"/>
+        </w:rPr>
+      </w:pPr>
+      <w:r>
+        <w:rPr>
+          <w:rFonts w:ascii="Times New Roman" w:hAnsi="Times New Roman" w:cs="Times New Roman"/>
+          <w:sz w:val="24"/>
+        </w:rPr>
+        <w:t>Gambaran umum game</w:t>
+      </w:r>
+    </w:p>
+    <w:p>
+      <w:pPr>
+        <w:pStyle w:val="ListParagraph"/>
+        <w:numPr>
+          <w:ilvl w:val="0"/>
+          <w:numId w:val="3"/>
+        </w:numPr>
+        <w:jc w:val="both"/>
+        <w:rPr>
+          <w:rFonts w:ascii="Times New Roman" w:hAnsi="Times New Roman" w:cs="Times New Roman"/>
+          <w:sz w:val="24"/>
+        </w:rPr>
+      </w:pPr>
+      <w:r>
+        <w:rPr>
+          <w:rFonts w:ascii="Times New Roman" w:hAnsi="Times New Roman" w:cs="Times New Roman"/>
+          <w:sz w:val="24"/>
+        </w:rPr>
+        <w:t>Nilai jual yg unik</w:t>
+      </w:r>
+    </w:p>
+    <w:p>
+      <w:pPr>
+        <w:pStyle w:val="ListParagraph"/>
+        <w:numPr>
+          <w:ilvl w:val="0"/>
+          <w:numId w:val="3"/>
+        </w:numPr>
+        <w:jc w:val="both"/>
+        <w:rPr>
+          <w:rFonts w:ascii="Times New Roman" w:hAnsi="Times New Roman" w:cs="Times New Roman"/>
+          <w:sz w:val="24"/>
+        </w:rPr>
+      </w:pPr>
+      <w:r>
+        <w:rPr>
+          <w:rFonts w:ascii="Times New Roman" w:hAnsi="Times New Roman" w:cs="Times New Roman"/>
+          <w:sz w:val="24"/>
+        </w:rPr>
+        <w:t>Ruang lingkup game (berapa jam dalam game, berapa level, bagaimana banyak pemain saling mendukung.)</w:t>
+      </w:r>
+    </w:p>
+    <w:p>
+      <w:pPr>
+        <w:pStyle w:val="ListParagraph"/>
+        <w:numPr>
+          <w:ilvl w:val="0"/>
+          <w:numId w:val="3"/>
+        </w:numPr>
+        <w:jc w:val="both"/>
+        <w:rPr>
+          <w:rFonts w:ascii="Times New Roman" w:hAnsi="Times New Roman" w:cs="Times New Roman"/>
+          <w:sz w:val="24"/>
+        </w:rPr>
+      </w:pPr>
+      <w:r>
+        <w:rPr>
+          <w:rFonts w:ascii="Times New Roman" w:hAnsi="Times New Roman" w:cs="Times New Roman"/>
+          <w:sz w:val="24"/>
+        </w:rPr>
+        <w:t>Memetakan game ulang, dan bagikan detail mengenai gaya seninya.</w:t>
+      </w:r>
+    </w:p>
+    <w:p>
+      <w:pPr>
+        <w:pStyle w:val="ListParagraph"/>
+        <w:numPr>
+          <w:ilvl w:val="0"/>
+          <w:numId w:val="3"/>
+        </w:numPr>
+        <w:jc w:val="both"/>
+        <w:rPr>
+          <w:rFonts w:ascii="Times New Roman" w:hAnsi="Times New Roman" w:cs="Times New Roman"/>
+          <w:sz w:val="24"/>
+        </w:rPr>
+      </w:pPr>
+      <w:r>
+        <w:rPr>
+          <w:rFonts w:ascii="Times New Roman" w:hAnsi="Times New Roman" w:cs="Times New Roman"/>
+          <w:sz w:val="24"/>
+        </w:rPr>
+        <w:t>Cerita profil pemain (untuk mencari tahu bagaimana setiap pemain</w:t>
+      </w:r>
+      <w:r>
+        <w:rPr>
+          <w:rFonts w:ascii="Times New Roman" w:hAnsi="Times New Roman" w:cs="Times New Roman"/>
+          <w:sz w:val="24"/>
+        </w:rPr>
+        <w:t xml:space="preserve"> memiliki ceritanya masing-masing)</w:t>
+      </w:r>
+    </w:p>
+    <w:p>
+      <w:pPr>
+        <w:pStyle w:val="ListParagraph"/>
+        <w:numPr>
+          <w:ilvl w:val="0"/>
+          <w:numId w:val="3"/>
+        </w:numPr>
+        <w:jc w:val="both"/>
+        <w:rPr>
+          <w:rFonts w:ascii="Times New Roman" w:hAnsi="Times New Roman" w:cs="Times New Roman"/>
+          <w:sz w:val="24"/>
+        </w:rPr>
+      </w:pPr>
+      <w:r>
+        <w:rPr>
+          <w:rFonts w:ascii="Times New Roman" w:hAnsi="Times New Roman" w:cs="Times New Roman"/>
+          <w:sz w:val="24"/>
+        </w:rPr>
+        <w:t>Alur Cerita (definisi tentang yang diinginkan untuk vertical slice dimainkan, aplha, beta, dan master</w:t>
+      </w:r>
+    </w:p>
+    <w:p>
+      <w:pPr>
+        <w:pStyle w:val="ListParagraph"/>
+        <w:numPr>
+          <w:ilvl w:val="0"/>
+          <w:numId w:val="3"/>
+        </w:numPr>
+        <w:jc w:val="both"/>
+        <w:rPr>
+          <w:rFonts w:ascii="Times New Roman" w:hAnsi="Times New Roman" w:cs="Times New Roman"/>
+          <w:sz w:val="24"/>
+        </w:rPr>
+      </w:pPr>
+      <w:r>
+        <w:rPr>
+          <w:rFonts w:ascii="Times New Roman" w:hAnsi="Times New Roman" w:cs="Times New Roman"/>
+          <w:sz w:val="24"/>
+        </w:rPr>
+        <w:t>Project vitals :</w:t>
+      </w:r>
+    </w:p>
+    <w:p>
+      <w:pPr>
+        <w:pStyle w:val="ListParagraph"/>
+        <w:numPr>
+          <w:ilvl w:val="1"/>
+          <w:numId w:val="3"/>
+        </w:numPr>
+        <w:jc w:val="both"/>
+        <w:rPr>
+          <w:rFonts w:ascii="Times New Roman" w:hAnsi="Times New Roman" w:cs="Times New Roman"/>
+          <w:sz w:val="24"/>
+        </w:rPr>
+      </w:pPr>
+      <w:r>
+        <w:rPr>
+          <w:rFonts w:ascii="Times New Roman" w:hAnsi="Times New Roman" w:cs="Times New Roman"/>
+          <w:sz w:val="24"/>
+        </w:rPr>
+        <w:t>Development cycle</w:t>
+      </w:r>
+    </w:p>
+    <w:p>
+      <w:pPr>
+        <w:pStyle w:val="ListParagraph"/>
+        <w:numPr>
+          <w:ilvl w:val="1"/>
+          <w:numId w:val="3"/>
+        </w:numPr>
+        <w:jc w:val="both"/>
+        <w:rPr>
+          <w:rFonts w:ascii="Times New Roman" w:hAnsi="Times New Roman" w:cs="Times New Roman"/>
+          <w:sz w:val="24"/>
+        </w:rPr>
+      </w:pPr>
+      <w:r>
+        <w:rPr>
+          <w:rFonts w:ascii="Times New Roman" w:hAnsi="Times New Roman" w:cs="Times New Roman"/>
+          <w:sz w:val="24"/>
+        </w:rPr>
+        <w:t>Team composistion</w:t>
+      </w:r>
+    </w:p>
+    <w:p>
+      <w:pPr>
+        <w:pStyle w:val="ListParagraph"/>
+        <w:numPr>
+          <w:ilvl w:val="1"/>
+          <w:numId w:val="3"/>
+        </w:numPr>
+        <w:jc w:val="both"/>
+        <w:rPr>
+          <w:rFonts w:ascii="Times New Roman" w:hAnsi="Times New Roman" w:cs="Times New Roman"/>
+          <w:sz w:val="24"/>
+        </w:rPr>
+      </w:pPr>
+      <w:r>
+        <w:rPr>
+          <w:rFonts w:ascii="Times New Roman" w:hAnsi="Times New Roman" w:cs="Times New Roman"/>
+          <w:sz w:val="24"/>
+        </w:rPr>
+        <w:t>Development costs</w:t>
+      </w:r>
+    </w:p>
+    <w:p>
+      <w:pPr>
+        <w:ind w:left="709"/>
+        <w:jc w:val="both"/>
+        <w:rPr>
+          <w:rFonts w:ascii="Times New Roman" w:hAnsi="Times New Roman" w:cs="Times New Roman"/>
+          <w:sz w:val="24"/>
+        </w:rPr>
+      </w:pPr>
+      <w:r>
+        <w:rPr>
+          <w:rFonts w:ascii="Times New Roman" w:hAnsi="Times New Roman" w:cs="Times New Roman"/>
+          <w:sz w:val="24"/>
+        </w:rPr>
+        <w:t>Pastikan apa yang dimaskan dalam deesain dokumen itu sebenarnya dapat dicapai sesuai dengan jadwal dan menghabiskan biaya yang seminimum mungkin.</w:t>
+      </w:r>
+    </w:p>
+    <w:p>
+      <w:pPr>
+        <w:ind w:left="709"/>
+        <w:jc w:val="both"/>
+        <w:rPr>
+          <w:rFonts w:ascii="Times New Roman" w:hAnsi="Times New Roman" w:cs="Times New Roman"/>
+          <w:sz w:val="24"/>
+        </w:rPr>
+      </w:pPr>
+    </w:p>
+    <w:p>
+      <w:pPr>
+        <w:ind w:left="709"/>
+        <w:jc w:val="both"/>
+        <w:rPr>
+          <w:rFonts w:ascii="Times New Roman" w:hAnsi="Times New Roman" w:cs="Times New Roman"/>
+          <w:sz w:val="24"/>
+        </w:rPr>
+      </w:pPr>
+      <w:r>
+        <w:rPr>
+          <w:rFonts w:ascii="Times New Roman" w:hAnsi="Times New Roman" w:cs="Times New Roman"/>
+          <w:sz w:val="24"/>
+        </w:rPr>
+        <w:t>Development Tracking Tools:</w:t>
+      </w:r>
+    </w:p>
+    <w:p>
+      <w:pPr>
+        <w:pStyle w:val="ListParagraph"/>
+        <w:numPr>
+          <w:ilvl w:val="0"/>
+          <w:numId w:val="3"/>
+        </w:numPr>
+        <w:jc w:val="both"/>
+        <w:rPr>
+          <w:rFonts w:ascii="Times New Roman" w:hAnsi="Times New Roman" w:cs="Times New Roman"/>
+          <w:sz w:val="24"/>
+        </w:rPr>
+      </w:pPr>
+      <w:r>
+        <w:rPr>
+          <w:rFonts w:ascii="Times New Roman" w:hAnsi="Times New Roman" w:cs="Times New Roman"/>
+          <w:sz w:val="24"/>
+        </w:rPr>
+        <w:t>Jira</w:t>
+      </w:r>
+    </w:p>
+    <w:p>
+      <w:pPr>
+        <w:pStyle w:val="ListParagraph"/>
+        <w:numPr>
+          <w:ilvl w:val="0"/>
+          <w:numId w:val="3"/>
+        </w:numPr>
+        <w:jc w:val="both"/>
+        <w:rPr>
+          <w:rFonts w:ascii="Times New Roman" w:hAnsi="Times New Roman" w:cs="Times New Roman"/>
+          <w:sz w:val="24"/>
+        </w:rPr>
+      </w:pPr>
+      <w:r>
+        <w:rPr>
+          <w:rFonts w:ascii="Times New Roman" w:hAnsi="Times New Roman" w:cs="Times New Roman"/>
+          <w:sz w:val="24"/>
+        </w:rPr>
+        <w:t>Confluence</w:t>
       </w:r>
       <w:bookmarkStart w:id="0" w:name="_GoBack"/>
       <w:bookmarkEnd w:id="0"/>
-      <w:r>
-        <w:rPr>
-          <w:rFonts w:ascii="Times New Roman" w:hAnsi="Times New Roman" w:cs="Times New Roman"/>
-          <w:sz w:val="24"/>
-        </w:rPr>
-        <w:t>seperti apa?</w:t>
+    </w:p>
+    <w:p>
+      <w:pPr>
+        <w:pStyle w:val="ListParagraph"/>
+        <w:numPr>
+          <w:ilvl w:val="0"/>
+          <w:numId w:val="3"/>
+        </w:numPr>
+        <w:jc w:val="both"/>
+        <w:rPr>
+          <w:rFonts w:ascii="Times New Roman" w:hAnsi="Times New Roman" w:cs="Times New Roman"/>
+          <w:sz w:val="24"/>
+        </w:rPr>
+      </w:pPr>
+      <w:r>
+        <w:rPr>
+          <w:rFonts w:ascii="Times New Roman" w:hAnsi="Times New Roman" w:cs="Times New Roman"/>
+          <w:sz w:val="24"/>
+        </w:rPr>
+        <w:t>Hansoft</w:t>
+      </w:r>
+    </w:p>
+    <w:p>
+      <w:pPr>
+        <w:pStyle w:val="ListParagraph"/>
+        <w:numPr>
+          <w:ilvl w:val="0"/>
+          <w:numId w:val="3"/>
+        </w:numPr>
+        <w:jc w:val="both"/>
+        <w:rPr>
+          <w:rFonts w:ascii="Times New Roman" w:hAnsi="Times New Roman" w:cs="Times New Roman"/>
+          <w:sz w:val="24"/>
+        </w:rPr>
+      </w:pPr>
+      <w:r>
+        <w:rPr>
+          <w:rFonts w:ascii="Times New Roman" w:hAnsi="Times New Roman" w:cs="Times New Roman"/>
+          <w:sz w:val="24"/>
+        </w:rPr>
+        <w:t>HacknPlan</w:t>
+      </w:r>
+    </w:p>
+    <w:p>
+      <w:pPr>
+        <w:pStyle w:val="ListParagraph"/>
+        <w:numPr>
+          <w:ilvl w:val="0"/>
+          <w:numId w:val="3"/>
+        </w:numPr>
+        <w:jc w:val="both"/>
+        <w:rPr>
+          <w:rFonts w:ascii="Times New Roman" w:hAnsi="Times New Roman" w:cs="Times New Roman"/>
+          <w:sz w:val="24"/>
+        </w:rPr>
+      </w:pPr>
+      <w:r>
+        <w:rPr>
+          <w:rFonts w:ascii="Times New Roman" w:hAnsi="Times New Roman" w:cs="Times New Roman"/>
+          <w:sz w:val="24"/>
+        </w:rPr>
+        <w:t>Trello</w:t>
       </w:r>
     </w:p>
     <w:p>
@@ -1090,7 +1635,7 @@
           <w:b/>
           <w:sz w:val="24"/>
         </w:rPr>
-        <w:t>Building a Game Design Document</w:t>
+        <w:t>Development and Prototyping</w:t>
       </w:r>
     </w:p>
     <w:p>
@@ -1123,73 +1668,40 @@
           <w:b/>
           <w:sz w:val="24"/>
         </w:rPr>
+        <w:t>Management Tools</w:t>
+      </w:r>
+    </w:p>
+    <w:p>
+      <w:pPr>
+        <w:pStyle w:val="ListParagraph"/>
+        <w:jc w:val="both"/>
+        <w:rPr>
+          <w:rFonts w:ascii="Times New Roman" w:hAnsi="Times New Roman" w:cs="Times New Roman"/>
+          <w:sz w:val="24"/>
+        </w:rPr>
+      </w:pPr>
+    </w:p>
+    <w:p>
+      <w:pPr>
+        <w:pStyle w:val="ListParagraph"/>
+        <w:numPr>
+          <w:ilvl w:val="0"/>
+          <w:numId w:val="2"/>
+        </w:numPr>
+        <w:jc w:val="both"/>
+        <w:rPr>
+          <w:rFonts w:ascii="Times New Roman" w:hAnsi="Times New Roman" w:cs="Times New Roman"/>
+          <w:b/>
+          <w:sz w:val="24"/>
+        </w:rPr>
+      </w:pPr>
+      <w:r>
+        <w:rPr>
+          <w:rFonts w:ascii="Times New Roman" w:hAnsi="Times New Roman" w:cs="Times New Roman"/>
+          <w:b/>
+          <w:sz w:val="24"/>
+        </w:rPr>
         <w:lastRenderedPageBreak/>
-        <w:t>Development and Prototyping</w:t>
-      </w:r>
-    </w:p>
-    <w:p>
-      <w:pPr>
-        <w:pStyle w:val="ListParagraph"/>
-        <w:jc w:val="both"/>
-        <w:rPr>
-          <w:rFonts w:ascii="Times New Roman" w:hAnsi="Times New Roman" w:cs="Times New Roman"/>
-          <w:sz w:val="24"/>
-        </w:rPr>
-      </w:pPr>
-    </w:p>
-    <w:p>
-      <w:pPr>
-        <w:pStyle w:val="ListParagraph"/>
-        <w:numPr>
-          <w:ilvl w:val="0"/>
-          <w:numId w:val="2"/>
-        </w:numPr>
-        <w:jc w:val="both"/>
-        <w:rPr>
-          <w:rFonts w:ascii="Times New Roman" w:hAnsi="Times New Roman" w:cs="Times New Roman"/>
-          <w:b/>
-          <w:sz w:val="24"/>
-        </w:rPr>
-      </w:pPr>
-      <w:r>
-        <w:rPr>
-          <w:rFonts w:ascii="Times New Roman" w:hAnsi="Times New Roman" w:cs="Times New Roman"/>
-          <w:b/>
-          <w:sz w:val="24"/>
-        </w:rPr>
-        <w:t>Management Tools</w:t>
-      </w:r>
-    </w:p>
-    <w:p>
-      <w:pPr>
-        <w:pStyle w:val="ListParagraph"/>
-        <w:jc w:val="both"/>
-        <w:rPr>
-          <w:rFonts w:ascii="Times New Roman" w:hAnsi="Times New Roman" w:cs="Times New Roman"/>
-          <w:sz w:val="24"/>
-        </w:rPr>
-      </w:pPr>
-    </w:p>
-    <w:p>
-      <w:pPr>
-        <w:pStyle w:val="ListParagraph"/>
-        <w:numPr>
-          <w:ilvl w:val="0"/>
-          <w:numId w:val="2"/>
-        </w:numPr>
-        <w:jc w:val="both"/>
-        <w:rPr>
-          <w:rFonts w:ascii="Times New Roman" w:hAnsi="Times New Roman" w:cs="Times New Roman"/>
-          <w:b/>
-          <w:sz w:val="24"/>
-        </w:rPr>
-      </w:pPr>
-      <w:r>
-        <w:rPr>
-          <w:rFonts w:ascii="Times New Roman" w:hAnsi="Times New Roman" w:cs="Times New Roman"/>
-          <w:b/>
-          <w:sz w:val="24"/>
-        </w:rPr>
         <w:t>First Stages of Production</w:t>
       </w:r>
     </w:p>

</xml_diff>